<commit_message>
progress on progression doc and delegates
</commit_message>
<xml_diff>
--- a/Progression Framework.docx
+++ b/Progression Framework.docx
@@ -32,15 +32,162 @@
       </w:r>
     </w:p>
     <w:p>
+      <w:r>
+        <w:t>W</w:t>
+      </w:r>
+      <w:r>
+        <w:t>as built in 2002.</w:t>
+      </w:r>
+    </w:p>
+    <w:p>
+      <w:r>
+        <w:rPr>
+          <w:noProof/>
+        </w:rPr>
+        <w:drawing>
+          <wp:inline distT="0" distB="0" distL="0" distR="0" wp14:anchorId="257D1D0A" wp14:editId="34841386">
+            <wp:extent cx="5731510" cy="2776220"/>
+            <wp:effectExtent l="0" t="0" r="2540" b="5080"/>
+            <wp:docPr id="1" name="Picture 1"/>
+            <wp:cNvGraphicFramePr>
+              <a:graphicFrameLocks xmlns:a="http://schemas.openxmlformats.org/drawingml/2006/main" noChangeAspect="1"/>
+            </wp:cNvGraphicFramePr>
+            <a:graphic xmlns:a="http://schemas.openxmlformats.org/drawingml/2006/main">
+              <a:graphicData uri="http://schemas.openxmlformats.org/drawingml/2006/picture">
+                <pic:pic xmlns:pic="http://schemas.openxmlformats.org/drawingml/2006/picture">
+                  <pic:nvPicPr>
+                    <pic:cNvPr id="1" name="ecosystem.png"/>
+                    <pic:cNvPicPr/>
+                  </pic:nvPicPr>
+                  <pic:blipFill>
+                    <a:blip r:embed="rId5">
+                      <a:extLst>
+                        <a:ext uri="{28A0092B-C50C-407E-A947-70E740481C1C}">
+                          <a14:useLocalDpi xmlns:a14="http://schemas.microsoft.com/office/drawing/2010/main" val="0"/>
+                        </a:ext>
+                      </a:extLst>
+                    </a:blip>
+                    <a:stretch>
+                      <a:fillRect/>
+                    </a:stretch>
+                  </pic:blipFill>
+                  <pic:spPr>
+                    <a:xfrm>
+                      <a:off x="0" y="0"/>
+                      <a:ext cx="5731510" cy="2776220"/>
+                    </a:xfrm>
+                    <a:prstGeom prst="rect">
+                      <a:avLst/>
+                    </a:prstGeom>
+                  </pic:spPr>
+                </pic:pic>
+              </a:graphicData>
+            </a:graphic>
+          </wp:inline>
+        </w:drawing>
+      </w:r>
+    </w:p>
+    <w:p/>
+    <w:p>
+      <w:pPr>
+        <w:ind w:left="1080"/>
+      </w:pPr>
+      <w:r>
+        <w:t>The .Net Ecosystem is made up of:</w:t>
+      </w:r>
+    </w:p>
+    <w:p>
+      <w:pPr>
+        <w:pStyle w:val="ListParagraph"/>
+        <w:numPr>
+          <w:ilvl w:val="0"/>
+          <w:numId w:val="32"/>
+        </w:numPr>
+      </w:pPr>
+      <w:r>
+        <w:t xml:space="preserve">Runtime </w:t>
+      </w:r>
+      <w:r>
+        <w:t>Components</w:t>
+      </w:r>
+      <w:r>
+        <w:t>:</w:t>
+      </w:r>
+    </w:p>
+    <w:p>
       <w:pPr>
         <w:pStyle w:val="ListParagraph"/>
         <w:numPr>
           <w:ilvl w:val="1"/>
-          <w:numId w:val="1"/>
+          <w:numId w:val="32"/>
         </w:numPr>
       </w:pPr>
       <w:r>
-        <w:t>The .Net Framework is used to create both Form-Based and Web-Based applications and Web Services.</w:t>
+        <w:t xml:space="preserve">.Net </w:t>
+      </w:r>
+      <w:proofErr w:type="spellStart"/>
+      <w:proofErr w:type="gramStart"/>
+      <w:r>
+        <w:t>FrameWork</w:t>
+      </w:r>
+      <w:proofErr w:type="spellEnd"/>
+      <w:r>
+        <w:t xml:space="preserve"> :</w:t>
+      </w:r>
+      <w:proofErr w:type="gramEnd"/>
+      <w:r>
+        <w:t xml:space="preserve"> exists since 2002, you can build WPF, Windows Forms, Asp .Net Forms and MVC Apps.</w:t>
+      </w:r>
+      <w:r>
+        <w:t xml:space="preserve"> Its main purpose is for Windows Desktop Apps.</w:t>
+      </w:r>
+    </w:p>
+    <w:p>
+      <w:r>
+        <w:rPr>
+          <w:noProof/>
+        </w:rPr>
+        <w:drawing>
+          <wp:inline distT="0" distB="0" distL="0" distR="0" wp14:anchorId="0519F627" wp14:editId="39CEDE00">
+            <wp:extent cx="5731510" cy="2994660"/>
+            <wp:effectExtent l="0" t="0" r="2540" b="0"/>
+            <wp:docPr id="2" name="Picture 2"/>
+            <wp:cNvGraphicFramePr>
+              <a:graphicFrameLocks xmlns:a="http://schemas.openxmlformats.org/drawingml/2006/main" noChangeAspect="1"/>
+            </wp:cNvGraphicFramePr>
+            <a:graphic xmlns:a="http://schemas.openxmlformats.org/drawingml/2006/main">
+              <a:graphicData uri="http://schemas.openxmlformats.org/drawingml/2006/picture">
+                <pic:pic xmlns:pic="http://schemas.openxmlformats.org/drawingml/2006/picture">
+                  <pic:nvPicPr>
+                    <pic:cNvPr id="2" name=".Net Framework.png"/>
+                    <pic:cNvPicPr/>
+                  </pic:nvPicPr>
+                  <pic:blipFill>
+                    <a:blip r:embed="rId6">
+                      <a:extLst>
+                        <a:ext uri="{28A0092B-C50C-407E-A947-70E740481C1C}">
+                          <a14:useLocalDpi xmlns:a14="http://schemas.microsoft.com/office/drawing/2010/main" val="0"/>
+                        </a:ext>
+                      </a:extLst>
+                    </a:blip>
+                    <a:stretch>
+                      <a:fillRect/>
+                    </a:stretch>
+                  </pic:blipFill>
+                  <pic:spPr>
+                    <a:xfrm>
+                      <a:off x="0" y="0"/>
+                      <a:ext cx="5731510" cy="2994660"/>
+                    </a:xfrm>
+                    <a:prstGeom prst="rect">
+                      <a:avLst/>
+                    </a:prstGeom>
+                  </pic:spPr>
+                </pic:pic>
+              </a:graphicData>
+            </a:graphic>
+          </wp:inline>
+        </w:drawing>
       </w:r>
     </w:p>
     <w:p>
@@ -48,21 +195,173 @@
         <w:pStyle w:val="ListParagraph"/>
         <w:numPr>
           <w:ilvl w:val="1"/>
-          <w:numId w:val="1"/>
+          <w:numId w:val="32"/>
         </w:numPr>
       </w:pPr>
       <w:r>
-        <w:t>#</w:t>
-      </w:r>
-      <w:r>
-        <w:t>explain more about .net the whole ecosystem</w:t>
+        <w:t xml:space="preserve">.Net </w:t>
+      </w:r>
+      <w:proofErr w:type="gramStart"/>
+      <w:r>
+        <w:t>Core :</w:t>
+      </w:r>
+      <w:proofErr w:type="gramEnd"/>
+      <w:r>
+        <w:t xml:space="preserve"> Released 2016</w:t>
+      </w:r>
+      <w:r>
+        <w:t xml:space="preserve">, you can build Asp .Net core and Universal Windows Platform apps, </w:t>
+      </w:r>
+      <w:r>
+        <w:t xml:space="preserve">It runs cross-platform and can be installed </w:t>
+      </w:r>
+      <w:r>
+        <w:lastRenderedPageBreak/>
+        <w:t>side-by-side, meaning that you can have many versions of .NET Core running on the same computer</w:t>
+      </w:r>
+      <w:r>
+        <w:t>.</w:t>
+      </w:r>
+      <w:r>
+        <w:t xml:space="preserve"> Its main purpose is Cross Platform Web and Desktop Apps.</w:t>
+      </w:r>
+    </w:p>
+    <w:p>
+      <w:r>
+        <w:rPr>
+          <w:noProof/>
+        </w:rPr>
+        <w:drawing>
+          <wp:inline distT="0" distB="0" distL="0" distR="0" wp14:anchorId="7D3B8181" wp14:editId="7499FAA3">
+            <wp:extent cx="5731510" cy="2700528"/>
+            <wp:effectExtent l="0" t="0" r="2540" b="5080"/>
+            <wp:docPr id="3" name="Picture 3"/>
+            <wp:cNvGraphicFramePr>
+              <a:graphicFrameLocks xmlns:a="http://schemas.openxmlformats.org/drawingml/2006/main" noChangeAspect="1"/>
+            </wp:cNvGraphicFramePr>
+            <a:graphic xmlns:a="http://schemas.openxmlformats.org/drawingml/2006/main">
+              <a:graphicData uri="http://schemas.openxmlformats.org/drawingml/2006/picture">
+                <pic:pic xmlns:pic="http://schemas.openxmlformats.org/drawingml/2006/picture">
+                  <pic:nvPicPr>
+                    <pic:cNvPr id="3" name="net core.png"/>
+                    <pic:cNvPicPr/>
+                  </pic:nvPicPr>
+                  <pic:blipFill>
+                    <a:blip r:embed="rId7">
+                      <a:extLst>
+                        <a:ext uri="{28A0092B-C50C-407E-A947-70E740481C1C}">
+                          <a14:useLocalDpi xmlns:a14="http://schemas.microsoft.com/office/drawing/2010/main" val="0"/>
+                        </a:ext>
+                      </a:extLst>
+                    </a:blip>
+                    <a:stretch>
+                      <a:fillRect/>
+                    </a:stretch>
+                  </pic:blipFill>
+                  <pic:spPr>
+                    <a:xfrm>
+                      <a:off x="0" y="0"/>
+                      <a:ext cx="5751180" cy="2709796"/>
+                    </a:xfrm>
+                    <a:prstGeom prst="rect">
+                      <a:avLst/>
+                    </a:prstGeom>
+                  </pic:spPr>
+                </pic:pic>
+              </a:graphicData>
+            </a:graphic>
+          </wp:inline>
+        </w:drawing>
+      </w:r>
+    </w:p>
+    <w:p>
+      <w:pPr>
+        <w:pStyle w:val="ListParagraph"/>
+        <w:numPr>
+          <w:ilvl w:val="1"/>
+          <w:numId w:val="32"/>
+        </w:numPr>
+      </w:pPr>
+      <w:r>
+        <w:t>Mono Runtime</w:t>
+      </w:r>
+      <w:r>
+        <w:t xml:space="preserve">: Used for Xamarin. </w:t>
+      </w:r>
+      <w:r>
+        <w:t>cross-platform implementation of the .NET Framework and it can run all sorts of applications, like console and Windows Forms application</w:t>
       </w:r>
       <w:bookmarkStart w:id="0" w:name="_GoBack"/>
       <w:bookmarkEnd w:id="0"/>
-    </w:p>
-    <w:p>
-      <w:r>
-        <w:tab/>
+      <w:r>
+        <w:t>s</w:t>
+      </w:r>
+      <w:r>
+        <w:t>. Its main purpose is Cross Platform mobile apps.</w:t>
+      </w:r>
+    </w:p>
+    <w:p>
+      <w:pPr>
+        <w:pStyle w:val="ListParagraph"/>
+        <w:numPr>
+          <w:ilvl w:val="0"/>
+          <w:numId w:val="32"/>
+        </w:numPr>
+      </w:pPr>
+      <w:r>
+        <w:t xml:space="preserve">Tools and Languages: </w:t>
+      </w:r>
+      <w:r>
+        <w:t xml:space="preserve">all the runtimes use tools and </w:t>
+      </w:r>
+      <w:r>
+        <w:t>languages</w:t>
+      </w:r>
+      <w:r>
+        <w:t xml:space="preserve"> to compile and run code. This includes languages, like C#, VB.NET and F#. This also includes build tools, like </w:t>
+      </w:r>
+      <w:proofErr w:type="spellStart"/>
+      <w:r>
+        <w:t>MSBuild</w:t>
+      </w:r>
+      <w:proofErr w:type="spellEnd"/>
+      <w:r>
+        <w:t xml:space="preserve"> and things like the Common Language Runtime (CLR) and the </w:t>
+      </w:r>
+      <w:proofErr w:type="spellStart"/>
+      <w:r>
+        <w:t>CoreCLR</w:t>
+      </w:r>
+      <w:proofErr w:type="spellEnd"/>
+      <w:r>
+        <w:t>.</w:t>
+      </w:r>
+    </w:p>
+    <w:p>
+      <w:pPr>
+        <w:pStyle w:val="ListParagraph"/>
+        <w:numPr>
+          <w:ilvl w:val="0"/>
+          <w:numId w:val="32"/>
+        </w:numPr>
+      </w:pPr>
+      <w:r>
+        <w:t>.NET Standard</w:t>
+      </w:r>
+      <w:r>
+        <w:t xml:space="preserve"> Library: </w:t>
+      </w:r>
+      <w:r>
+        <w:t>The three runtimes all implement</w:t>
+      </w:r>
+      <w:r>
+        <w:t xml:space="preserve"> this. It </w:t>
+      </w:r>
+      <w:r>
+        <w:t>is a set of API specifications</w:t>
+      </w:r>
+      <w:r>
+        <w:t xml:space="preserve"> which is different per runtime.</w:t>
       </w:r>
     </w:p>
     <w:p>
@@ -192,6 +491,7 @@
     </w:p>
     <w:p>
       <w:r>
+        <w:lastRenderedPageBreak/>
         <w:tab/>
       </w:r>
     </w:p>
@@ -334,7 +634,6 @@
         <w:pStyle w:val="Heading2"/>
       </w:pPr>
       <w:r>
-        <w:lastRenderedPageBreak/>
         <w:t>Git</w:t>
       </w:r>
     </w:p>
@@ -568,6 +867,7 @@
         <w:pStyle w:val="Heading2"/>
       </w:pPr>
       <w:r>
+        <w:lastRenderedPageBreak/>
         <w:t>Stack</w:t>
       </w:r>
     </w:p>
@@ -720,7 +1020,6 @@
     </w:p>
     <w:p>
       <w:r>
-        <w:lastRenderedPageBreak/>
         <w:t xml:space="preserve">delete) and you could also have a controller for each user </w:t>
       </w:r>
       <w:r>
@@ -884,7 +1183,7 @@
       </w:r>
     </w:p>
     <w:p>
-      <w:hyperlink r:id="rId5" w:history="1">
+      <w:hyperlink r:id="rId8" w:history="1">
         <w:r>
           <w:rPr>
             <w:rStyle w:val="Hyperlink"/>
@@ -899,6 +1198,7 @@
         <w:pStyle w:val="Heading3"/>
       </w:pPr>
       <w:r>
+        <w:lastRenderedPageBreak/>
         <w:t>I – interface segregation</w:t>
       </w:r>
     </w:p>
@@ -984,7 +1284,6 @@
         </w:numPr>
       </w:pPr>
       <w:r>
-        <w:lastRenderedPageBreak/>
         <w:t>The other is the observer or navigator who reviews the code as its being typed.</w:t>
       </w:r>
     </w:p>
@@ -1273,6 +1572,7 @@
     </w:p>
     <w:p>
       <w:r>
+        <w:lastRenderedPageBreak/>
         <w:tab/>
       </w:r>
     </w:p>
@@ -4571,6 +4871,119 @@
     </w:lvl>
   </w:abstractNum>
   <w:abstractNum w:abstractNumId="28" w15:restartNumberingAfterBreak="0">
+    <w:nsid w:val="68A31093"/>
+    <w:multiLevelType w:val="hybridMultilevel"/>
+    <w:tmpl w:val="834A0BCE"/>
+    <w:lvl w:ilvl="0" w:tplc="1C090001">
+      <w:start w:val="1"/>
+      <w:numFmt w:val="bullet"/>
+      <w:lvlText w:val=""/>
+      <w:lvlJc w:val="left"/>
+      <w:pPr>
+        <w:ind w:left="2160" w:hanging="360"/>
+      </w:pPr>
+      <w:rPr>
+        <w:rFonts w:ascii="Symbol" w:hAnsi="Symbol" w:hint="default"/>
+      </w:rPr>
+    </w:lvl>
+    <w:lvl w:ilvl="1" w:tplc="1C090003">
+      <w:start w:val="1"/>
+      <w:numFmt w:val="bullet"/>
+      <w:lvlText w:val="o"/>
+      <w:lvlJc w:val="left"/>
+      <w:pPr>
+        <w:ind w:left="2880" w:hanging="360"/>
+      </w:pPr>
+      <w:rPr>
+        <w:rFonts w:ascii="Courier New" w:hAnsi="Courier New" w:cs="Courier New" w:hint="default"/>
+      </w:rPr>
+    </w:lvl>
+    <w:lvl w:ilvl="2" w:tplc="1C090005" w:tentative="1">
+      <w:start w:val="1"/>
+      <w:numFmt w:val="bullet"/>
+      <w:lvlText w:val=""/>
+      <w:lvlJc w:val="left"/>
+      <w:pPr>
+        <w:ind w:left="3600" w:hanging="360"/>
+      </w:pPr>
+      <w:rPr>
+        <w:rFonts w:ascii="Wingdings" w:hAnsi="Wingdings" w:hint="default"/>
+      </w:rPr>
+    </w:lvl>
+    <w:lvl w:ilvl="3" w:tplc="1C090001" w:tentative="1">
+      <w:start w:val="1"/>
+      <w:numFmt w:val="bullet"/>
+      <w:lvlText w:val=""/>
+      <w:lvlJc w:val="left"/>
+      <w:pPr>
+        <w:ind w:left="4320" w:hanging="360"/>
+      </w:pPr>
+      <w:rPr>
+        <w:rFonts w:ascii="Symbol" w:hAnsi="Symbol" w:hint="default"/>
+      </w:rPr>
+    </w:lvl>
+    <w:lvl w:ilvl="4" w:tplc="1C090003" w:tentative="1">
+      <w:start w:val="1"/>
+      <w:numFmt w:val="bullet"/>
+      <w:lvlText w:val="o"/>
+      <w:lvlJc w:val="left"/>
+      <w:pPr>
+        <w:ind w:left="5040" w:hanging="360"/>
+      </w:pPr>
+      <w:rPr>
+        <w:rFonts w:ascii="Courier New" w:hAnsi="Courier New" w:cs="Courier New" w:hint="default"/>
+      </w:rPr>
+    </w:lvl>
+    <w:lvl w:ilvl="5" w:tplc="1C090005" w:tentative="1">
+      <w:start w:val="1"/>
+      <w:numFmt w:val="bullet"/>
+      <w:lvlText w:val=""/>
+      <w:lvlJc w:val="left"/>
+      <w:pPr>
+        <w:ind w:left="5760" w:hanging="360"/>
+      </w:pPr>
+      <w:rPr>
+        <w:rFonts w:ascii="Wingdings" w:hAnsi="Wingdings" w:hint="default"/>
+      </w:rPr>
+    </w:lvl>
+    <w:lvl w:ilvl="6" w:tplc="1C090001" w:tentative="1">
+      <w:start w:val="1"/>
+      <w:numFmt w:val="bullet"/>
+      <w:lvlText w:val=""/>
+      <w:lvlJc w:val="left"/>
+      <w:pPr>
+        <w:ind w:left="6480" w:hanging="360"/>
+      </w:pPr>
+      <w:rPr>
+        <w:rFonts w:ascii="Symbol" w:hAnsi="Symbol" w:hint="default"/>
+      </w:rPr>
+    </w:lvl>
+    <w:lvl w:ilvl="7" w:tplc="1C090003" w:tentative="1">
+      <w:start w:val="1"/>
+      <w:numFmt w:val="bullet"/>
+      <w:lvlText w:val="o"/>
+      <w:lvlJc w:val="left"/>
+      <w:pPr>
+        <w:ind w:left="7200" w:hanging="360"/>
+      </w:pPr>
+      <w:rPr>
+        <w:rFonts w:ascii="Courier New" w:hAnsi="Courier New" w:cs="Courier New" w:hint="default"/>
+      </w:rPr>
+    </w:lvl>
+    <w:lvl w:ilvl="8" w:tplc="1C090005" w:tentative="1">
+      <w:start w:val="1"/>
+      <w:numFmt w:val="bullet"/>
+      <w:lvlText w:val=""/>
+      <w:lvlJc w:val="left"/>
+      <w:pPr>
+        <w:ind w:left="7920" w:hanging="360"/>
+      </w:pPr>
+      <w:rPr>
+        <w:rFonts w:ascii="Wingdings" w:hAnsi="Wingdings" w:hint="default"/>
+      </w:rPr>
+    </w:lvl>
+  </w:abstractNum>
+  <w:abstractNum w:abstractNumId="29" w15:restartNumberingAfterBreak="0">
     <w:nsid w:val="6E910780"/>
     <w:multiLevelType w:val="hybridMultilevel"/>
     <w:tmpl w:val="D7289E08"/>
@@ -4683,7 +5096,7 @@
       </w:rPr>
     </w:lvl>
   </w:abstractNum>
-  <w:abstractNum w:abstractNumId="29" w15:restartNumberingAfterBreak="0">
+  <w:abstractNum w:abstractNumId="30" w15:restartNumberingAfterBreak="0">
     <w:nsid w:val="7119218A"/>
     <w:multiLevelType w:val="hybridMultilevel"/>
     <w:tmpl w:val="BEBCCA0A"/>
@@ -4796,7 +5209,7 @@
       </w:rPr>
     </w:lvl>
   </w:abstractNum>
-  <w:abstractNum w:abstractNumId="30" w15:restartNumberingAfterBreak="0">
+  <w:abstractNum w:abstractNumId="31" w15:restartNumberingAfterBreak="0">
     <w:nsid w:val="769800D8"/>
     <w:multiLevelType w:val="hybridMultilevel"/>
     <w:tmpl w:val="14488C38"/>
@@ -4928,13 +5341,13 @@
     <w:abstractNumId w:val="8"/>
   </w:num>
   <w:num w:numId="7">
-    <w:abstractNumId w:val="30"/>
+    <w:abstractNumId w:val="31"/>
   </w:num>
   <w:num w:numId="8">
     <w:abstractNumId w:val="2"/>
   </w:num>
   <w:num w:numId="9">
-    <w:abstractNumId w:val="28"/>
+    <w:abstractNumId w:val="29"/>
   </w:num>
   <w:num w:numId="10">
     <w:abstractNumId w:val="16"/>
@@ -4949,7 +5362,7 @@
     <w:abstractNumId w:val="1"/>
   </w:num>
   <w:num w:numId="14">
-    <w:abstractNumId w:val="29"/>
+    <w:abstractNumId w:val="30"/>
   </w:num>
   <w:num w:numId="15">
     <w:abstractNumId w:val="6"/>
@@ -5001,6 +5414,9 @@
   </w:num>
   <w:num w:numId="31">
     <w:abstractNumId w:val="27"/>
+  </w:num>
+  <w:num w:numId="32">
+    <w:abstractNumId w:val="28"/>
   </w:num>
 </w:numbering>
 </file>

</xml_diff>